<commit_message>
Backend work fully completed,deployed,tested
</commit_message>
<xml_diff>
--- a/Doc Template.docx
+++ b/Doc Template.docx
@@ -172,7 +172,7 @@
           <w:sz w:val="20"/>
           <w:szCs w:val="20"/>
         </w:rPr>
-        <w:t>And here we are with our app Media</w:t>
+        <w:t>And here we are with our app Mediaverse which solves the above-mentioned problems. In this app, users can post images, share their thoughts, send or receive messages and many more just like any social media. But the difference is we are planning to provide a disappearing post/thoughts feature that helps users to avoid doom scrolling. We</w:t>
       </w:r>
       <w:r>
         <w:rPr>
@@ -183,7 +183,7 @@
           <w:sz w:val="20"/>
           <w:szCs w:val="20"/>
         </w:rPr>
-        <w:t>v</w:t>
+        <w:t xml:space="preserve"> are</w:t>
       </w:r>
       <w:r>
         <w:rPr>
@@ -194,19 +194,22 @@
           <w:sz w:val="20"/>
           <w:szCs w:val="20"/>
         </w:rPr>
-        <w:t>erse which solves the above-mentioned problems. In this app, users can post images, share their thoughts, send or receive messages and many more just like any social media. But the difference is we are planning to provide a disappearing post/thoughts feature that helps users to avoid doom scrolling. We</w:t>
-      </w:r>
-      <w:r>
-        <w:rPr>
-          <w:rStyle w:val="jsgrdq"/>
+        <w:t xml:space="preserve"> also planning to include some of the unique features of most of the famous apps. This app doesn't use user data to generate personalized ads. </w:t>
+      </w:r>
+    </w:p>
+    <w:p>
+      <w:pPr>
+        <w:pStyle w:val="04xlpa"/>
+        <w:spacing w:line="360" w:lineRule="atLeast"/>
+        <w:ind w:firstLine="720"/>
+        <w:rPr>
           <w:rFonts w:ascii="Arial" w:hAnsi="Arial" w:cs="Arial"/>
           <w:color w:val="000000"/>
           <w:spacing w:val="12"/>
           <w:sz w:val="20"/>
           <w:szCs w:val="20"/>
         </w:rPr>
-        <w:t xml:space="preserve"> are</w:t>
-      </w:r>
+      </w:pPr>
       <w:r>
         <w:rPr>
           <w:rStyle w:val="jsgrdq"/>
@@ -216,7 +219,7 @@
           <w:sz w:val="20"/>
           <w:szCs w:val="20"/>
         </w:rPr>
-        <w:t xml:space="preserve"> also planning to include some of the unique features of most of the famous apps. This app doesn't use user data to generate personalized ads. </w:t>
+        <w:t xml:space="preserve">One of the most useful features for students and developers is discussion platforms like StackOverFlow, StackExchange, Quora, Brainly, etc. are not much focused on the famous social media apps that we are using today. We are here to solve this problem with our Discussion Forum where users can post their doubts and other users can help them with the answers. </w:t>
       </w:r>
     </w:p>
     <w:p>
@@ -225,6 +228,7 @@
         <w:spacing w:line="360" w:lineRule="atLeast"/>
         <w:ind w:firstLine="720"/>
         <w:rPr>
+          <w:rStyle w:val="jsgrdq"/>
           <w:rFonts w:ascii="Arial" w:hAnsi="Arial" w:cs="Arial"/>
           <w:color w:val="000000"/>
           <w:spacing w:val="12"/>
@@ -241,7 +245,18 @@
           <w:sz w:val="20"/>
           <w:szCs w:val="20"/>
         </w:rPr>
-        <w:t xml:space="preserve">One of the most useful features for students and developers is discussion platforms like StackOverFlow, StackExchange, Quora, Brainly, etc. are not much focused on the famous social media apps that we are using today. We are here to solve this problem with our Discussion Forum where users can post their doubts and other users can help them with the answers. </w:t>
+        <w:t>The</w:t>
+      </w:r>
+      <w:r>
+        <w:rPr>
+          <w:rStyle w:val="jsgrdq"/>
+          <w:rFonts w:ascii="Arial" w:hAnsi="Arial" w:cs="Arial"/>
+          <w:color w:val="000000"/>
+          <w:spacing w:val="12"/>
+          <w:sz w:val="20"/>
+          <w:szCs w:val="20"/>
+        </w:rPr>
+        <w:t xml:space="preserve"> most liked feature in Snapchat is SnapMap which is not available in most of the famous apps. We are planning to build a modified version of that feature that helps users to track their followers and enables them to know the location of the users around them. These are some of the features of our app but we also planning to include more features. From this project, we hope to build a better, non-addictive, secured, and all-in-one social media app. </w:t>
       </w:r>
     </w:p>
     <w:p>
@@ -250,7 +265,6 @@
         <w:spacing w:line="360" w:lineRule="atLeast"/>
         <w:ind w:firstLine="720"/>
         <w:rPr>
-          <w:rStyle w:val="jsgrdq"/>
           <w:rFonts w:ascii="Arial" w:hAnsi="Arial" w:cs="Arial"/>
           <w:color w:val="000000"/>
           <w:spacing w:val="12"/>
@@ -258,53 +272,13 @@
           <w:szCs w:val="20"/>
         </w:rPr>
       </w:pPr>
-      <w:r>
-        <w:rPr>
-          <w:rStyle w:val="jsgrdq"/>
-          <w:rFonts w:ascii="Arial" w:hAnsi="Arial" w:cs="Arial"/>
-          <w:color w:val="000000"/>
-          <w:spacing w:val="12"/>
-          <w:sz w:val="20"/>
-          <w:szCs w:val="20"/>
-        </w:rPr>
-        <w:t>The</w:t>
-      </w:r>
-      <w:r>
-        <w:rPr>
-          <w:rStyle w:val="jsgrdq"/>
-          <w:rFonts w:ascii="Arial" w:hAnsi="Arial" w:cs="Arial"/>
-          <w:color w:val="000000"/>
-          <w:spacing w:val="12"/>
-          <w:sz w:val="20"/>
-          <w:szCs w:val="20"/>
-        </w:rPr>
-        <w:t xml:space="preserve"> most liked feature in Snapchat is SnapMap which is not available in most of the famous apps. We are planning to build a modified version of that feature that helps users to track their followers and enables them to know the location of the users around them. These are some of the features of our app but we also planning to include more features. From this project, we hope to build a better, non-addictive, secured, and all-in-one social media app. </w:t>
-      </w:r>
-    </w:p>
-    <w:p>
-      <w:pPr>
-        <w:pStyle w:val="04xlpa"/>
-        <w:spacing w:line="360" w:lineRule="atLeast"/>
-        <w:ind w:firstLine="720"/>
-        <w:rPr>
-          <w:rFonts w:ascii="Arial" w:hAnsi="Arial" w:cs="Arial"/>
-          <w:color w:val="000000"/>
-          <w:spacing w:val="12"/>
-          <w:sz w:val="20"/>
-          <w:szCs w:val="20"/>
-        </w:rPr>
-      </w:pPr>
-    </w:p>
-    <w:p>
-      <w:pPr>
-        <w:pStyle w:val="04xlpa"/>
-        <w:spacing w:line="360" w:lineRule="atLeast"/>
-        <w:ind w:firstLine="720"/>
-        <w:rPr>
-          <w:rFonts w:ascii="Arial" w:hAnsi="Arial" w:cs="Arial"/>
-          <w:color w:val="000000"/>
-          <w:spacing w:val="12"/>
-          <w:sz w:val="20"/>
+    </w:p>
+    <w:p>
+      <w:pPr>
+        <w:rPr>
+          <w:rFonts w:ascii="Arial" w:hAnsi="Arial" w:cs="Arial"/>
+          <w:bCs/>
+          <w:sz w:val="24"/>
           <w:szCs w:val="20"/>
         </w:rPr>
       </w:pPr>
@@ -324,108 +298,6 @@
           <w:sz w:val="28"/>
         </w:rPr>
         <w:lastRenderedPageBreak/>
-        <w:t>TEAM MEMBERS</w:t>
-      </w:r>
-    </w:p>
-    <w:p>
-      <w:pPr>
-        <w:pStyle w:val="ListParagraph"/>
-        <w:numPr>
-          <w:ilvl w:val="0"/>
-          <w:numId w:val="4"/>
-        </w:numPr>
-        <w:spacing w:line="360" w:lineRule="auto"/>
-        <w:rPr>
-          <w:rFonts w:ascii="Arial" w:hAnsi="Arial" w:cs="Arial"/>
-          <w:bCs/>
-          <w:sz w:val="24"/>
-          <w:szCs w:val="20"/>
-        </w:rPr>
-      </w:pPr>
-      <w:r>
-        <w:rPr>
-          <w:rFonts w:ascii="Arial" w:hAnsi="Arial" w:cs="Arial"/>
-          <w:bCs/>
-          <w:sz w:val="24"/>
-          <w:szCs w:val="20"/>
-        </w:rPr>
-        <w:t>Dhev Sabarish – 2020103518</w:t>
-      </w:r>
-    </w:p>
-    <w:p>
-      <w:pPr>
-        <w:pStyle w:val="ListParagraph"/>
-        <w:numPr>
-          <w:ilvl w:val="0"/>
-          <w:numId w:val="4"/>
-        </w:numPr>
-        <w:spacing w:line="360" w:lineRule="auto"/>
-        <w:rPr>
-          <w:rFonts w:ascii="Arial" w:hAnsi="Arial" w:cs="Arial"/>
-          <w:bCs/>
-          <w:sz w:val="24"/>
-          <w:szCs w:val="20"/>
-        </w:rPr>
-      </w:pPr>
-      <w:r>
-        <w:rPr>
-          <w:rFonts w:ascii="Arial" w:hAnsi="Arial" w:cs="Arial"/>
-          <w:bCs/>
-          <w:sz w:val="24"/>
-          <w:szCs w:val="20"/>
-        </w:rPr>
-        <w:t>Logeshwaran – 2020103538</w:t>
-      </w:r>
-    </w:p>
-    <w:p>
-      <w:pPr>
-        <w:pStyle w:val="ListParagraph"/>
-        <w:numPr>
-          <w:ilvl w:val="0"/>
-          <w:numId w:val="4"/>
-        </w:numPr>
-        <w:spacing w:line="360" w:lineRule="auto"/>
-        <w:rPr>
-          <w:rFonts w:ascii="Arial" w:hAnsi="Arial" w:cs="Arial"/>
-          <w:bCs/>
-          <w:sz w:val="24"/>
-          <w:szCs w:val="20"/>
-        </w:rPr>
-      </w:pPr>
-      <w:r>
-        <w:rPr>
-          <w:rFonts w:ascii="Arial" w:hAnsi="Arial" w:cs="Arial"/>
-          <w:bCs/>
-          <w:sz w:val="24"/>
-          <w:szCs w:val="20"/>
-        </w:rPr>
-        <w:t xml:space="preserve">Velmurugan - 2020103585 </w:t>
-      </w:r>
-    </w:p>
-    <w:p>
-      <w:pPr>
-        <w:rPr>
-          <w:rFonts w:ascii="Arial" w:hAnsi="Arial" w:cs="Arial"/>
-          <w:bCs/>
-          <w:sz w:val="24"/>
-          <w:szCs w:val="20"/>
-        </w:rPr>
-      </w:pPr>
-    </w:p>
-    <w:p>
-      <w:pPr>
-        <w:rPr>
-          <w:rFonts w:ascii="Times New Roman" w:hAnsi="Times New Roman" w:cs="Times New Roman"/>
-          <w:b/>
-          <w:sz w:val="28"/>
-        </w:rPr>
-      </w:pPr>
-      <w:r>
-        <w:rPr>
-          <w:rFonts w:ascii="Times New Roman" w:hAnsi="Times New Roman" w:cs="Times New Roman"/>
-          <w:b/>
-          <w:sz w:val="28"/>
-        </w:rPr>
         <w:t>FEATURES OFFERED</w:t>
       </w:r>
     </w:p>
@@ -1042,6 +914,39 @@
     </w:p>
     <w:p>
       <w:pPr>
+        <w:pStyle w:val="ListParagraph"/>
+        <w:ind w:left="1080"/>
+        <w:rPr>
+          <w:rFonts w:ascii="Arial" w:hAnsi="Arial" w:cs="Arial"/>
+          <w:b/>
+          <w:sz w:val="28"/>
+        </w:rPr>
+      </w:pPr>
+    </w:p>
+    <w:p>
+      <w:pPr>
+        <w:pStyle w:val="ListParagraph"/>
+        <w:ind w:left="1080"/>
+        <w:rPr>
+          <w:rFonts w:ascii="Arial" w:hAnsi="Arial" w:cs="Arial"/>
+          <w:b/>
+          <w:sz w:val="28"/>
+        </w:rPr>
+      </w:pPr>
+    </w:p>
+    <w:p>
+      <w:pPr>
+        <w:pStyle w:val="ListParagraph"/>
+        <w:ind w:left="1080"/>
+        <w:rPr>
+          <w:rFonts w:ascii="Arial" w:hAnsi="Arial" w:cs="Arial"/>
+          <w:b/>
+          <w:sz w:val="28"/>
+        </w:rPr>
+      </w:pPr>
+    </w:p>
+    <w:p>
+      <w:pPr>
         <w:rPr>
           <w:rFonts w:ascii="Arial" w:hAnsi="Arial" w:cs="Arial"/>
           <w:bCs/>
@@ -1090,6 +995,7 @@
           <w:b/>
           <w:sz w:val="28"/>
         </w:rPr>
+        <w:lastRenderedPageBreak/>
         <w:t>BACKEND OF THE APP</w:t>
       </w:r>
     </w:p>
@@ -1236,25 +1142,7 @@
           <w:sz w:val="24"/>
           <w:szCs w:val="20"/>
         </w:rPr>
-        <w:t xml:space="preserve"> database </w:t>
-      </w:r>
-      <w:r>
-        <w:rPr>
-          <w:rFonts w:ascii="Arial" w:hAnsi="Arial" w:cs="Arial"/>
-          <w:bCs/>
-          <w:sz w:val="24"/>
-          <w:szCs w:val="20"/>
-        </w:rPr>
-        <w:t>and it is capable of processing structured, semi-structured and unstructured data.</w:t>
-      </w:r>
-      <w:r>
-        <w:rPr>
-          <w:rFonts w:ascii="Arial" w:hAnsi="Arial" w:cs="Arial"/>
-          <w:bCs/>
-          <w:sz w:val="24"/>
-          <w:szCs w:val="20"/>
-        </w:rPr>
-        <w:t xml:space="preserve"> </w:t>
+        <w:t xml:space="preserve"> database and it is capable of processing structured, semi-structured and unstructured data. </w:t>
       </w:r>
       <w:proofErr w:type="gramStart"/>
       <w:r>
@@ -1426,16 +1314,26 @@
       <w:pPr>
         <w:rPr>
           <w:rFonts w:ascii="Arial" w:hAnsi="Arial" w:cs="Arial"/>
-          <w:bCs/>
+          <w:b/>
           <w:sz w:val="28"/>
         </w:rPr>
       </w:pPr>
-      <w:r>
+    </w:p>
+    <w:p>
+      <w:pPr>
         <w:rPr>
           <w:rFonts w:ascii="Arial" w:hAnsi="Arial" w:cs="Arial"/>
           <w:bCs/>
           <w:sz w:val="28"/>
         </w:rPr>
+      </w:pPr>
+      <w:r>
+        <w:rPr>
+          <w:rFonts w:ascii="Arial" w:hAnsi="Arial" w:cs="Arial"/>
+          <w:bCs/>
+          <w:sz w:val="28"/>
+        </w:rPr>
+        <w:lastRenderedPageBreak/>
         <w:t>Schemas completed till now:</w:t>
       </w:r>
     </w:p>
@@ -6640,7 +6538,6 @@
           <w:sz w:val="24"/>
           <w:szCs w:val="20"/>
         </w:rPr>
-        <w:lastRenderedPageBreak/>
         <w:t>Comment Schema:</w:t>
       </w:r>
     </w:p>
@@ -6665,6 +6562,7 @@
           <w:szCs w:val="23"/>
           <w:lang w:eastAsia="en-IN"/>
         </w:rPr>
+        <w:lastRenderedPageBreak/>
         <w:t>const</w:t>
       </w:r>
       <w:proofErr w:type="spellEnd"/>
@@ -8072,7 +7970,6 @@
           <w:b/>
           <w:sz w:val="28"/>
         </w:rPr>
-        <w:lastRenderedPageBreak/>
         <w:t xml:space="preserve">FRONTEND </w:t>
       </w:r>
       <w:r>
@@ -8105,6 +8002,7 @@
           <w:rFonts w:ascii="Arial" w:hAnsi="Arial" w:cs="Arial"/>
           <w:noProof/>
         </w:rPr>
+        <w:lastRenderedPageBreak/>
         <w:drawing>
           <wp:inline distT="0" distB="0" distL="0" distR="0" wp14:anchorId="53E90282" wp14:editId="06483158">
             <wp:extent cx="5731510" cy="7988572"/>
@@ -9955,7 +9853,7 @@
     <w:lsdException w:name="Table Web 2" w:semiHidden="1" w:unhideWhenUsed="1"/>
     <w:lsdException w:name="Table Web 3" w:semiHidden="1" w:unhideWhenUsed="1"/>
     <w:lsdException w:name="Balloon Text" w:semiHidden="1" w:unhideWhenUsed="1"/>
-    <w:lsdException w:name="Table Grid" w:semiHidden="1" w:uiPriority="59" w:unhideWhenUsed="1"/>
+    <w:lsdException w:name="Table Grid" w:uiPriority="59"/>
     <w:lsdException w:name="Table Theme" w:semiHidden="1" w:unhideWhenUsed="1"/>
     <w:lsdException w:name="Placeholder Text" w:semiHidden="1"/>
     <w:lsdException w:name="No Spacing" w:uiPriority="1" w:qFormat="1"/>

</xml_diff>